<commit_message>
Ajout de mes explications dans le rapport
Rapport donc fini !
</commit_message>
<xml_diff>
--- a/Livrable/Rapport_Rendu_01-03-2025.docx
+++ b/Livrable/Rapport_Rendu_01-03-2025.docx
@@ -4,6 +4,7 @@
   <w:body>
     <w:p>
       <w:pPr>
+        <w:jc w:val="center"/>
         <w:rPr>
           <w:b/>
           <w:bCs/>
@@ -28,10 +29,477 @@
         <w:rPr>
           <w:b/>
           <w:bCs/>
-          <w:sz w:val="44"/>
-          <w:szCs w:val="44"/>
-          <w:u w:val="single"/>
-        </w:rPr>
+        </w:rPr>
+      </w:pPr>
+      <w:r>
+        <w:rPr>
+          <w:b/>
+          <w:bCs/>
+        </w:rPr>
+        <w:pict w14:anchorId="67E5A278">
+          <v:rect id="_x0000_i1029" style="width:0;height:1.5pt" o:hralign="center" o:hrstd="t" o:hr="t" fillcolor="#a0a0a0" stroked="f"/>
+        </w:pict>
+      </w:r>
+    </w:p>
+    <w:p>
+      <w:pPr>
+        <w:rPr>
+          <w:b/>
+          <w:bCs/>
+        </w:rPr>
+      </w:pPr>
+      <w:r>
+        <w:rPr>
+          <w:b/>
+          <w:bCs/>
+        </w:rPr>
+        <w:t>Rapport sur l’</w:t>
+      </w:r>
+      <w:r>
+        <w:rPr>
+          <w:b/>
+          <w:bCs/>
+        </w:rPr>
+        <w:t>u</w:t>
+      </w:r>
+      <w:r>
+        <w:rPr>
+          <w:b/>
+          <w:bCs/>
+        </w:rPr>
+        <w:t xml:space="preserve">tilité et le </w:t>
+      </w:r>
+      <w:r>
+        <w:rPr>
+          <w:b/>
+          <w:bCs/>
+        </w:rPr>
+        <w:t>f</w:t>
+      </w:r>
+      <w:r>
+        <w:rPr>
+          <w:b/>
+          <w:bCs/>
+        </w:rPr>
+        <w:t xml:space="preserve">onctionnement de notre </w:t>
+      </w:r>
+      <w:r>
+        <w:rPr>
+          <w:b/>
+          <w:bCs/>
+        </w:rPr>
+        <w:t>m</w:t>
+      </w:r>
+      <w:r>
+        <w:rPr>
+          <w:b/>
+          <w:bCs/>
+        </w:rPr>
+        <w:t xml:space="preserve">odèle Entité/Association (E/A) avec Looping et </w:t>
+      </w:r>
+      <w:proofErr w:type="spellStart"/>
+      <w:r>
+        <w:rPr>
+          <w:b/>
+          <w:bCs/>
+        </w:rPr>
+        <w:t>WorkBench</w:t>
+      </w:r>
+      <w:proofErr w:type="spellEnd"/>
+    </w:p>
+    <w:p>
+      <w:pPr>
+        <w:rPr>
+          <w:b/>
+          <w:bCs/>
+        </w:rPr>
+      </w:pPr>
+      <w:r>
+        <w:rPr>
+          <w:b/>
+          <w:bCs/>
+        </w:rPr>
+        <w:pict w14:anchorId="6F96B8B9">
+          <v:rect id="_x0000_i1030" style="width:0;height:1.5pt" o:hralign="center" o:hrstd="t" o:hr="t" fillcolor="#a0a0a0" stroked="f"/>
+        </w:pict>
+      </w:r>
+    </w:p>
+    <w:p>
+      <w:pPr>
+        <w:jc w:val="both"/>
+        <w:rPr>
+          <w:b/>
+          <w:bCs/>
+        </w:rPr>
+      </w:pPr>
+      <w:r>
+        <w:rPr>
+          <w:b/>
+          <w:bCs/>
+        </w:rPr>
+        <w:t>Introduction</w:t>
+      </w:r>
+    </w:p>
+    <w:p>
+      <w:pPr>
+        <w:jc w:val="both"/>
+      </w:pPr>
+      <w:r>
+        <w:t xml:space="preserve">Dans le cadre de notre projet, nous avons conçu un modèle Entité/Association (E/A) afin de structurer et d’organiser efficacement les données de notre système d’information. Nous avons utilisé l’outil Looping pour concevoir ce modèle et MySQL </w:t>
+      </w:r>
+      <w:proofErr w:type="spellStart"/>
+      <w:r>
+        <w:t>WorkBench</w:t>
+      </w:r>
+      <w:proofErr w:type="spellEnd"/>
+      <w:r>
+        <w:t xml:space="preserve"> pour générer et exécuter les scripts SQL correspondants, permettant ainsi d’implémenter notre base de données.</w:t>
+      </w:r>
+    </w:p>
+    <w:p>
+      <w:pPr>
+        <w:jc w:val="both"/>
+      </w:pPr>
+    </w:p>
+    <w:p>
+      <w:pPr>
+        <w:jc w:val="both"/>
+        <w:rPr>
+          <w:b/>
+          <w:bCs/>
+        </w:rPr>
+      </w:pPr>
+      <w:r>
+        <w:rPr>
+          <w:b/>
+          <w:bCs/>
+        </w:rPr>
+        <w:t xml:space="preserve">Utilité du </w:t>
+      </w:r>
+      <w:r>
+        <w:rPr>
+          <w:b/>
+          <w:bCs/>
+        </w:rPr>
+        <w:t>m</w:t>
+      </w:r>
+      <w:r>
+        <w:rPr>
+          <w:b/>
+          <w:bCs/>
+        </w:rPr>
+        <w:t>odèle E/A</w:t>
+      </w:r>
+    </w:p>
+    <w:p>
+      <w:pPr>
+        <w:jc w:val="both"/>
+      </w:pPr>
+      <w:r>
+        <w:t xml:space="preserve">Notre modèle E/A </w:t>
+      </w:r>
+      <w:proofErr w:type="spellStart"/>
+      <w:r>
+        <w:t>joue</w:t>
+      </w:r>
+      <w:proofErr w:type="spellEnd"/>
+      <w:r>
+        <w:t xml:space="preserve"> un rôle fondamental dans la conception de notre base de données relationnelle, car il nous permet de :</w:t>
+      </w:r>
+    </w:p>
+    <w:p>
+      <w:pPr>
+        <w:numPr>
+          <w:ilvl w:val="0"/>
+          <w:numId w:val="13"/>
+        </w:numPr>
+        <w:jc w:val="both"/>
+      </w:pPr>
+      <w:r>
+        <w:t>Définir clairement les entités principales et leurs relations.</w:t>
+      </w:r>
+    </w:p>
+    <w:p>
+      <w:pPr>
+        <w:numPr>
+          <w:ilvl w:val="0"/>
+          <w:numId w:val="13"/>
+        </w:numPr>
+        <w:jc w:val="both"/>
+      </w:pPr>
+      <w:r>
+        <w:t>Assurer la cohérence et l’intégrité des données.</w:t>
+      </w:r>
+    </w:p>
+    <w:p>
+      <w:pPr>
+        <w:numPr>
+          <w:ilvl w:val="0"/>
+          <w:numId w:val="13"/>
+        </w:numPr>
+        <w:jc w:val="both"/>
+      </w:pPr>
+      <w:r>
+        <w:t>Optimiser la structure de la base pour de meilleures performances.</w:t>
+      </w:r>
+    </w:p>
+    <w:p>
+      <w:pPr>
+        <w:numPr>
+          <w:ilvl w:val="0"/>
+          <w:numId w:val="13"/>
+        </w:numPr>
+        <w:jc w:val="both"/>
+      </w:pPr>
+      <w:r>
+        <w:t>Faciliter la communication entre les membres de notre équipe</w:t>
+      </w:r>
+      <w:r>
+        <w:t>.</w:t>
+      </w:r>
+    </w:p>
+    <w:p>
+      <w:pPr>
+        <w:jc w:val="both"/>
+      </w:pPr>
+    </w:p>
+    <w:p>
+      <w:pPr>
+        <w:jc w:val="both"/>
+        <w:rPr>
+          <w:b/>
+          <w:bCs/>
+        </w:rPr>
+      </w:pPr>
+      <w:r>
+        <w:rPr>
+          <w:b/>
+          <w:bCs/>
+        </w:rPr>
+        <w:t>Fonctionnement avec Looping</w:t>
+      </w:r>
+    </w:p>
+    <w:p>
+      <w:pPr>
+        <w:jc w:val="both"/>
+      </w:pPr>
+      <w:r>
+        <w:t>Nous avons utilisé Looping pour concevoir notre schéma E/A en suivant ces étapes :</w:t>
+      </w:r>
+    </w:p>
+    <w:p>
+      <w:pPr>
+        <w:numPr>
+          <w:ilvl w:val="0"/>
+          <w:numId w:val="14"/>
+        </w:numPr>
+        <w:jc w:val="both"/>
+      </w:pPr>
+      <w:r>
+        <w:t xml:space="preserve">Définition des entités : Nous avons identifié les objets clés du système et leurs attributs </w:t>
+      </w:r>
+      <w:proofErr w:type="gramStart"/>
+      <w:r>
+        <w:t>spécifiques</w:t>
+      </w:r>
+      <w:proofErr w:type="gramEnd"/>
+      <w:r>
+        <w:t>.</w:t>
+      </w:r>
+    </w:p>
+    <w:p>
+      <w:pPr>
+        <w:numPr>
+          <w:ilvl w:val="0"/>
+          <w:numId w:val="14"/>
+        </w:numPr>
+        <w:jc w:val="both"/>
+      </w:pPr>
+      <w:r>
+        <w:t>Création des associations : Nous avons défini les relations entre les entités en respectant les cardinalités (</w:t>
+      </w:r>
+      <w:r>
+        <w:t xml:space="preserve">0-1, 0-n, </w:t>
+      </w:r>
+      <w:r>
+        <w:t>1-1, 1-N, N-N).</w:t>
+      </w:r>
+    </w:p>
+    <w:p>
+      <w:pPr>
+        <w:numPr>
+          <w:ilvl w:val="0"/>
+          <w:numId w:val="14"/>
+        </w:numPr>
+        <w:jc w:val="both"/>
+      </w:pPr>
+      <w:r>
+        <w:t>Attribution des clés primaires et étrangères : Cela garantit l’intégrité référentielle entre les tables de notre base de données.</w:t>
+      </w:r>
+    </w:p>
+    <w:p>
+      <w:pPr>
+        <w:numPr>
+          <w:ilvl w:val="0"/>
+          <w:numId w:val="14"/>
+        </w:numPr>
+        <w:jc w:val="both"/>
+      </w:pPr>
+      <w:r>
+        <w:t>Exportation du modèle : Une fois le modèle finalisé, nous avons exporté le script SQL pour sa mise en œuvre.</w:t>
+      </w:r>
+    </w:p>
+    <w:p>
+      <w:pPr>
+        <w:jc w:val="both"/>
+      </w:pPr>
+    </w:p>
+    <w:p>
+      <w:pPr>
+        <w:jc w:val="both"/>
+        <w:rPr>
+          <w:b/>
+          <w:bCs/>
+        </w:rPr>
+      </w:pPr>
+      <w:r>
+        <w:rPr>
+          <w:b/>
+          <w:bCs/>
+        </w:rPr>
+        <w:t xml:space="preserve">Génération et </w:t>
+      </w:r>
+      <w:r>
+        <w:rPr>
+          <w:b/>
+          <w:bCs/>
+        </w:rPr>
+        <w:t>u</w:t>
+      </w:r>
+      <w:r>
+        <w:rPr>
+          <w:b/>
+          <w:bCs/>
+        </w:rPr>
+        <w:t xml:space="preserve">tilisation du </w:t>
+      </w:r>
+      <w:r>
+        <w:rPr>
+          <w:b/>
+          <w:bCs/>
+        </w:rPr>
+        <w:t>s</w:t>
+      </w:r>
+      <w:r>
+        <w:rPr>
+          <w:b/>
+          <w:bCs/>
+        </w:rPr>
+        <w:t xml:space="preserve">cript SQL dans </w:t>
+      </w:r>
+      <w:proofErr w:type="spellStart"/>
+      <w:r>
+        <w:rPr>
+          <w:b/>
+          <w:bCs/>
+        </w:rPr>
+        <w:t>WorkBench</w:t>
+      </w:r>
+      <w:proofErr w:type="spellEnd"/>
+    </w:p>
+    <w:p>
+      <w:pPr>
+        <w:jc w:val="both"/>
+      </w:pPr>
+      <w:r>
+        <w:t xml:space="preserve">Après la conception du modèle avec Looping, nous avons intégré le script SQL dans MySQL </w:t>
+      </w:r>
+      <w:proofErr w:type="spellStart"/>
+      <w:r>
+        <w:t>WorkBench</w:t>
+      </w:r>
+      <w:proofErr w:type="spellEnd"/>
+      <w:r>
+        <w:t xml:space="preserve"> en suivant ces étapes :</w:t>
+      </w:r>
+    </w:p>
+    <w:p>
+      <w:pPr>
+        <w:numPr>
+          <w:ilvl w:val="0"/>
+          <w:numId w:val="15"/>
+        </w:numPr>
+        <w:jc w:val="both"/>
+      </w:pPr>
+      <w:r>
+        <w:lastRenderedPageBreak/>
+        <w:t>Importation du script SQL : Nous avons exécuté le script afin de créer les tables et les relations dans notre base de données MySQL.</w:t>
+      </w:r>
+    </w:p>
+    <w:p>
+      <w:pPr>
+        <w:numPr>
+          <w:ilvl w:val="0"/>
+          <w:numId w:val="15"/>
+        </w:numPr>
+        <w:jc w:val="both"/>
+      </w:pPr>
+      <w:r>
+        <w:t>Exécution et tests : Nous avons ensuite effectué des requêtes SQL pour vérifier la cohérence et l’intégrité des données.</w:t>
+      </w:r>
+    </w:p>
+    <w:p>
+      <w:pPr>
+        <w:numPr>
+          <w:ilvl w:val="0"/>
+          <w:numId w:val="15"/>
+        </w:numPr>
+        <w:jc w:val="both"/>
+      </w:pPr>
+      <w:r>
+        <w:t>Optimisation : Nous avons ajouté des index et des contraintes supplémentaires pour améliorer les performances du système.</w:t>
+      </w:r>
+    </w:p>
+    <w:p>
+      <w:pPr>
+        <w:jc w:val="both"/>
+      </w:pPr>
+    </w:p>
+    <w:p>
+      <w:pPr>
+        <w:jc w:val="both"/>
+        <w:rPr>
+          <w:b/>
+          <w:bCs/>
+        </w:rPr>
+      </w:pPr>
+      <w:r>
+        <w:rPr>
+          <w:b/>
+          <w:bCs/>
+        </w:rPr>
+        <w:t>Conclusion</w:t>
+      </w:r>
+    </w:p>
+    <w:p>
+      <w:pPr>
+        <w:jc w:val="both"/>
+      </w:pPr>
+      <w:r>
+        <w:t xml:space="preserve">Grâce à l’utilisation conjointe de Looping et MySQL </w:t>
+      </w:r>
+      <w:proofErr w:type="spellStart"/>
+      <w:r>
+        <w:t>WorkBench</w:t>
+      </w:r>
+      <w:proofErr w:type="spellEnd"/>
+      <w:r>
+        <w:t>, nous avons pu concevoir et implémenter notre base de données de manière structurée et efficace. Le modèle E/A que nous avons réalisé nous a permis d’assurer une meilleure organisation des données et une implémentation optimisée grâce aux scripts SQL générés. Cette approche nous aide à garantir la cohérence du système, la performance globale de notre application et une gestion optimale des données.</w:t>
+      </w:r>
+    </w:p>
+    <w:p>
+      <w:pPr>
+        <w:jc w:val="both"/>
       </w:pPr>
     </w:p>
     <w:p>
@@ -53,17 +521,104 @@
     </w:p>
     <w:p>
       <w:pPr>
-        <w:rPr>
-          <w:b/>
-          <w:bCs/>
-        </w:rPr>
-      </w:pPr>
-      <w:r>
-        <w:rPr>
-          <w:b/>
-          <w:bCs/>
-        </w:rPr>
-        <w:t>Rapport sur les Prompts Clés Liés à la Visualisation du Graphe en C#</w:t>
+        <w:jc w:val="center"/>
+        <w:rPr>
+          <w:b/>
+          <w:bCs/>
+        </w:rPr>
+      </w:pPr>
+      <w:r>
+        <w:rPr>
+          <w:b/>
+          <w:bCs/>
+        </w:rPr>
+        <w:t xml:space="preserve">Rapport sur </w:t>
+      </w:r>
+      <w:proofErr w:type="gramStart"/>
+      <w:r>
+        <w:rPr>
+          <w:b/>
+          <w:bCs/>
+        </w:rPr>
+        <w:t xml:space="preserve">les </w:t>
+      </w:r>
+      <w:r>
+        <w:rPr>
+          <w:b/>
+          <w:bCs/>
+        </w:rPr>
+        <w:t>p</w:t>
+      </w:r>
+      <w:r>
+        <w:rPr>
+          <w:b/>
+          <w:bCs/>
+        </w:rPr>
+        <w:t xml:space="preserve">rompts </w:t>
+      </w:r>
+      <w:r>
+        <w:rPr>
+          <w:b/>
+          <w:bCs/>
+        </w:rPr>
+        <w:t>c</w:t>
+      </w:r>
+      <w:r>
+        <w:rPr>
+          <w:b/>
+          <w:bCs/>
+        </w:rPr>
+        <w:t>lés</w:t>
+      </w:r>
+      <w:proofErr w:type="gramEnd"/>
+      <w:r>
+        <w:rPr>
+          <w:b/>
+          <w:bCs/>
+        </w:rPr>
+        <w:t xml:space="preserve"> </w:t>
+      </w:r>
+      <w:r>
+        <w:rPr>
+          <w:b/>
+          <w:bCs/>
+        </w:rPr>
+        <w:t>l</w:t>
+      </w:r>
+      <w:r>
+        <w:rPr>
+          <w:b/>
+          <w:bCs/>
+        </w:rPr>
+        <w:t xml:space="preserve">iés à la </w:t>
+      </w:r>
+      <w:r>
+        <w:rPr>
+          <w:b/>
+          <w:bCs/>
+        </w:rPr>
+        <w:t>v</w:t>
+      </w:r>
+      <w:r>
+        <w:rPr>
+          <w:b/>
+          <w:bCs/>
+        </w:rPr>
+        <w:t xml:space="preserve">isualisation du </w:t>
+      </w:r>
+      <w:r>
+        <w:rPr>
+          <w:b/>
+          <w:bCs/>
+        </w:rPr>
+        <w:t>g</w:t>
+      </w:r>
+      <w:r>
+        <w:rPr>
+          <w:b/>
+          <w:bCs/>
+        </w:rPr>
+        <w:t>raphe en C#</w:t>
       </w:r>
     </w:p>
     <w:p>
@@ -105,14 +660,6 @@
           <w:bCs/>
         </w:rPr>
       </w:pPr>
-    </w:p>
-    <w:p>
-      <w:pPr>
-        <w:rPr>
-          <w:b/>
-          <w:bCs/>
-        </w:rPr>
-      </w:pPr>
       <w:r>
         <w:rPr>
           <w:b/>
@@ -141,22 +688,73 @@
           <w:b/>
           <w:bCs/>
         </w:rPr>
-        <w:t>1. Implémentation de la Visualisation du Graphe</w:t>
-      </w:r>
-    </w:p>
-    <w:p>
-      <w:pPr>
-        <w:rPr>
-          <w:b/>
-          <w:bCs/>
-        </w:rPr>
-      </w:pPr>
-      <w:r>
-        <w:rPr>
-          <w:b/>
-          <w:bCs/>
-        </w:rPr>
-        <w:t>Prompt Clé :</w:t>
+        <w:t xml:space="preserve">1. Implémentation de la </w:t>
+      </w:r>
+      <w:r>
+        <w:rPr>
+          <w:b/>
+          <w:bCs/>
+        </w:rPr>
+        <w:t>v</w:t>
+      </w:r>
+      <w:r>
+        <w:rPr>
+          <w:b/>
+          <w:bCs/>
+        </w:rPr>
+        <w:t xml:space="preserve">isualisation du </w:t>
+      </w:r>
+      <w:r>
+        <w:rPr>
+          <w:b/>
+          <w:bCs/>
+        </w:rPr>
+        <w:t>g</w:t>
+      </w:r>
+      <w:r>
+        <w:rPr>
+          <w:b/>
+          <w:bCs/>
+        </w:rPr>
+        <w:t>raphe</w:t>
+      </w:r>
+    </w:p>
+    <w:p>
+      <w:pPr>
+        <w:rPr>
+          <w:b/>
+          <w:bCs/>
+        </w:rPr>
+      </w:pPr>
+      <w:proofErr w:type="gramStart"/>
+      <w:r>
+        <w:rPr>
+          <w:b/>
+          <w:bCs/>
+        </w:rPr>
+        <w:t xml:space="preserve">Prompt </w:t>
+      </w:r>
+      <w:r>
+        <w:rPr>
+          <w:b/>
+          <w:bCs/>
+        </w:rPr>
+        <w:t>c</w:t>
+      </w:r>
+      <w:r>
+        <w:rPr>
+          <w:b/>
+          <w:bCs/>
+        </w:rPr>
+        <w:t>lé</w:t>
+      </w:r>
+      <w:proofErr w:type="gramEnd"/>
+      <w:r>
+        <w:rPr>
+          <w:b/>
+          <w:bCs/>
+        </w:rPr>
+        <w:t xml:space="preserve"> :</w:t>
       </w:r>
     </w:p>
     <w:p>
@@ -180,7 +778,21 @@
           <w:b/>
           <w:bCs/>
         </w:rPr>
-        <w:t>Problématique et Solution :</w:t>
+        <w:t xml:space="preserve">Problématique et </w:t>
+      </w:r>
+      <w:r>
+        <w:rPr>
+          <w:b/>
+          <w:bCs/>
+        </w:rPr>
+        <w:t>s</w:t>
+      </w:r>
+      <w:r>
+        <w:rPr>
+          <w:b/>
+          <w:bCs/>
+        </w:rPr>
+        <w:t>olution :</w:t>
       </w:r>
     </w:p>
     <w:p>
@@ -244,22 +856,73 @@
           <w:b/>
           <w:bCs/>
         </w:rPr>
-        <w:t>2. Amélioration de la Disposition des Nœuds</w:t>
-      </w:r>
-    </w:p>
-    <w:p>
-      <w:pPr>
-        <w:rPr>
-          <w:b/>
-          <w:bCs/>
-        </w:rPr>
-      </w:pPr>
-      <w:r>
-        <w:rPr>
-          <w:b/>
-          <w:bCs/>
-        </w:rPr>
-        <w:t>Prompt Clé :</w:t>
+        <w:t xml:space="preserve">2. Amélioration de la </w:t>
+      </w:r>
+      <w:r>
+        <w:rPr>
+          <w:b/>
+          <w:bCs/>
+        </w:rPr>
+        <w:t>d</w:t>
+      </w:r>
+      <w:r>
+        <w:rPr>
+          <w:b/>
+          <w:bCs/>
+        </w:rPr>
+        <w:t xml:space="preserve">isposition des </w:t>
+      </w:r>
+      <w:r>
+        <w:rPr>
+          <w:b/>
+          <w:bCs/>
+        </w:rPr>
+        <w:t>n</w:t>
+      </w:r>
+      <w:r>
+        <w:rPr>
+          <w:b/>
+          <w:bCs/>
+        </w:rPr>
+        <w:t>œuds</w:t>
+      </w:r>
+    </w:p>
+    <w:p>
+      <w:pPr>
+        <w:rPr>
+          <w:b/>
+          <w:bCs/>
+        </w:rPr>
+      </w:pPr>
+      <w:proofErr w:type="gramStart"/>
+      <w:r>
+        <w:rPr>
+          <w:b/>
+          <w:bCs/>
+        </w:rPr>
+        <w:t xml:space="preserve">Prompt </w:t>
+      </w:r>
+      <w:r>
+        <w:rPr>
+          <w:b/>
+          <w:bCs/>
+        </w:rPr>
+        <w:t>c</w:t>
+      </w:r>
+      <w:r>
+        <w:rPr>
+          <w:b/>
+          <w:bCs/>
+        </w:rPr>
+        <w:t>lé</w:t>
+      </w:r>
+      <w:proofErr w:type="gramEnd"/>
+      <w:r>
+        <w:rPr>
+          <w:b/>
+          <w:bCs/>
+        </w:rPr>
+        <w:t xml:space="preserve"> :</w:t>
       </w:r>
     </w:p>
     <w:p>
@@ -268,6 +931,7 @@
           <w:i/>
           <w:iCs/>
         </w:rPr>
+        <w:lastRenderedPageBreak/>
         <w:t>"</w:t>
       </w:r>
       <w:r>
@@ -297,7 +961,21 @@
           <w:b/>
           <w:bCs/>
         </w:rPr>
-        <w:t>Problématique et Solution :</w:t>
+        <w:t xml:space="preserve">Problématique et </w:t>
+      </w:r>
+      <w:r>
+        <w:rPr>
+          <w:b/>
+          <w:bCs/>
+        </w:rPr>
+        <w:t>s</w:t>
+      </w:r>
+      <w:r>
+        <w:rPr>
+          <w:b/>
+          <w:bCs/>
+        </w:rPr>
+        <w:t>olution :</w:t>
       </w:r>
     </w:p>
     <w:p>
@@ -366,8 +1044,35 @@
           <w:b/>
           <w:bCs/>
         </w:rPr>
-        <w:lastRenderedPageBreak/>
-        <w:t>3. Ajout d'Interactions avec des Boutons</w:t>
+        <w:t>3. Ajout d'</w:t>
+      </w:r>
+      <w:r>
+        <w:rPr>
+          <w:b/>
+          <w:bCs/>
+        </w:rPr>
+        <w:t>i</w:t>
+      </w:r>
+      <w:r>
+        <w:rPr>
+          <w:b/>
+          <w:bCs/>
+        </w:rPr>
+        <w:t xml:space="preserve">nteractions avec des </w:t>
+      </w:r>
+      <w:r>
+        <w:rPr>
+          <w:b/>
+          <w:bCs/>
+        </w:rPr>
+        <w:t>b</w:t>
+      </w:r>
+      <w:r>
+        <w:rPr>
+          <w:b/>
+          <w:bCs/>
+        </w:rPr>
+        <w:t>outons</w:t>
       </w:r>
     </w:p>
     <w:p>
@@ -406,7 +1111,21 @@
           <w:b/>
           <w:bCs/>
         </w:rPr>
-        <w:t>Problématique et Solution :</w:t>
+        <w:t xml:space="preserve">Problématique et </w:t>
+      </w:r>
+      <w:r>
+        <w:rPr>
+          <w:b/>
+          <w:bCs/>
+        </w:rPr>
+        <w:t>s</w:t>
+      </w:r>
+      <w:r>
+        <w:rPr>
+          <w:b/>
+          <w:bCs/>
+        </w:rPr>
+        <w:t>olution :</w:t>
       </w:r>
     </w:p>
     <w:p>
@@ -501,12 +1220,35 @@
           <w:bCs/>
         </w:rPr>
       </w:pPr>
-      <w:r>
-        <w:rPr>
-          <w:b/>
-          <w:bCs/>
-        </w:rPr>
-        <w:t>Prompt Clé :</w:t>
+      <w:proofErr w:type="gramStart"/>
+      <w:r>
+        <w:rPr>
+          <w:b/>
+          <w:bCs/>
+        </w:rPr>
+        <w:t xml:space="preserve">Prompt </w:t>
+      </w:r>
+      <w:r>
+        <w:rPr>
+          <w:b/>
+          <w:bCs/>
+        </w:rPr>
+        <w:t>c</w:t>
+      </w:r>
+      <w:r>
+        <w:rPr>
+          <w:b/>
+          <w:bCs/>
+        </w:rPr>
+        <w:t>lé</w:t>
+      </w:r>
+      <w:proofErr w:type="gramEnd"/>
+      <w:r>
+        <w:rPr>
+          <w:b/>
+          <w:bCs/>
+        </w:rPr>
+        <w:t xml:space="preserve"> :</w:t>
       </w:r>
     </w:p>
     <w:p>
@@ -530,7 +1272,21 @@
           <w:b/>
           <w:bCs/>
         </w:rPr>
-        <w:t>Problématique et Solution :</w:t>
+        <w:t xml:space="preserve">Problématique et </w:t>
+      </w:r>
+      <w:r>
+        <w:rPr>
+          <w:b/>
+          <w:bCs/>
+        </w:rPr>
+        <w:t>s</w:t>
+      </w:r>
+      <w:r>
+        <w:rPr>
+          <w:b/>
+          <w:bCs/>
+        </w:rPr>
+        <w:t>olution :</w:t>
       </w:r>
     </w:p>
     <w:p>
@@ -637,7 +1393,35 @@
           <w:b/>
           <w:bCs/>
         </w:rPr>
-        <w:t>Conclusion et Améliorations Futures</w:t>
+        <w:t xml:space="preserve">Conclusion et </w:t>
+      </w:r>
+      <w:r>
+        <w:rPr>
+          <w:b/>
+          <w:bCs/>
+        </w:rPr>
+        <w:t>a</w:t>
+      </w:r>
+      <w:r>
+        <w:rPr>
+          <w:b/>
+          <w:bCs/>
+        </w:rPr>
+        <w:t xml:space="preserve">méliorations </w:t>
+      </w:r>
+      <w:r>
+        <w:rPr>
+          <w:b/>
+          <w:bCs/>
+        </w:rPr>
+        <w:t>f</w:t>
+      </w:r>
+      <w:r>
+        <w:rPr>
+          <w:b/>
+          <w:bCs/>
+        </w:rPr>
+        <w:t>utures</w:t>
       </w:r>
     </w:p>
     <w:p>
@@ -663,6 +1447,7 @@
         </w:numPr>
       </w:pPr>
       <w:r>
+        <w:lastRenderedPageBreak/>
         <w:t>L’ajout d’une interface plus dynamique permettant de déplacer les nœuds.</w:t>
       </w:r>
     </w:p>
@@ -724,6 +1509,7 @@
     </w:p>
     <w:p>
       <w:pPr>
+        <w:jc w:val="center"/>
         <w:rPr>
           <w:b/>
           <w:bCs/>
@@ -786,22 +1572,12 @@
           <w:sz w:val="28"/>
           <w:szCs w:val="28"/>
         </w:rPr>
-        <w:lastRenderedPageBreak/>
         <w:t>Introduction</w:t>
       </w:r>
     </w:p>
     <w:p>
       <w:r>
-        <w:t xml:space="preserve">L'objectif des tests unitaires est de s'assurer du bon fonctionnement des </w:t>
-      </w:r>
-      <w:r>
-        <w:t xml:space="preserve">différents </w:t>
-      </w:r>
-      <w:r>
-        <w:t>méthodes de la classe Graphe. Ces méthodes permettent respectivement d'ajouter des nœuds et des liens entre eux dans un graphe.</w:t>
-      </w:r>
-      <w:r>
-        <w:t xml:space="preserve"> </w:t>
+        <w:t xml:space="preserve">L'objectif des tests unitaires est de s'assurer du bon fonctionnement des différents méthodes de la classe Graphe. Ces méthodes permettent respectivement d'ajouter des nœuds et des liens entre eux dans un graphe. </w:t>
       </w:r>
     </w:p>
     <w:p>
@@ -889,11 +1665,6 @@
         <w:t xml:space="preserve"> </w:t>
       </w:r>
     </w:p>
-    <w:p/>
-    <w:p/>
-    <w:p/>
-    <w:p/>
-    <w:p/>
     <w:sectPr>
       <w:pgSz w:w="11906" w:h="16838"/>
       <w:pgMar w:top="1417" w:right="1417" w:bottom="1417" w:left="1417" w:header="708" w:footer="708" w:gutter="0"/>
@@ -1056,6 +1827,155 @@
     </w:lvl>
   </w:abstractNum>
   <w:abstractNum w:abstractNumId="1" w15:restartNumberingAfterBreak="0">
+    <w:nsid w:val="01FC417F"/>
+    <w:multiLevelType w:val="multilevel"/>
+    <w:tmpl w:val="BAD2C082"/>
+    <w:lvl w:ilvl="0">
+      <w:start w:val="1"/>
+      <w:numFmt w:val="bullet"/>
+      <w:lvlText w:val=""/>
+      <w:lvlJc w:val="left"/>
+      <w:pPr>
+        <w:tabs>
+          <w:tab w:val="num" w:pos="720"/>
+        </w:tabs>
+        <w:ind w:left="720" w:hanging="360"/>
+      </w:pPr>
+      <w:rPr>
+        <w:rFonts w:ascii="Symbol" w:hAnsi="Symbol" w:hint="default"/>
+        <w:sz w:val="20"/>
+      </w:rPr>
+    </w:lvl>
+    <w:lvl w:ilvl="1" w:tentative="1">
+      <w:start w:val="1"/>
+      <w:numFmt w:val="bullet"/>
+      <w:lvlText w:val="o"/>
+      <w:lvlJc w:val="left"/>
+      <w:pPr>
+        <w:tabs>
+          <w:tab w:val="num" w:pos="1440"/>
+        </w:tabs>
+        <w:ind w:left="1440" w:hanging="360"/>
+      </w:pPr>
+      <w:rPr>
+        <w:rFonts w:ascii="Courier New" w:hAnsi="Courier New" w:hint="default"/>
+        <w:sz w:val="20"/>
+      </w:rPr>
+    </w:lvl>
+    <w:lvl w:ilvl="2" w:tentative="1">
+      <w:start w:val="1"/>
+      <w:numFmt w:val="bullet"/>
+      <w:lvlText w:val=""/>
+      <w:lvlJc w:val="left"/>
+      <w:pPr>
+        <w:tabs>
+          <w:tab w:val="num" w:pos="2160"/>
+        </w:tabs>
+        <w:ind w:left="2160" w:hanging="360"/>
+      </w:pPr>
+      <w:rPr>
+        <w:rFonts w:ascii="Wingdings" w:hAnsi="Wingdings" w:hint="default"/>
+        <w:sz w:val="20"/>
+      </w:rPr>
+    </w:lvl>
+    <w:lvl w:ilvl="3" w:tentative="1">
+      <w:start w:val="1"/>
+      <w:numFmt w:val="bullet"/>
+      <w:lvlText w:val=""/>
+      <w:lvlJc w:val="left"/>
+      <w:pPr>
+        <w:tabs>
+          <w:tab w:val="num" w:pos="2880"/>
+        </w:tabs>
+        <w:ind w:left="2880" w:hanging="360"/>
+      </w:pPr>
+      <w:rPr>
+        <w:rFonts w:ascii="Wingdings" w:hAnsi="Wingdings" w:hint="default"/>
+        <w:sz w:val="20"/>
+      </w:rPr>
+    </w:lvl>
+    <w:lvl w:ilvl="4" w:tentative="1">
+      <w:start w:val="1"/>
+      <w:numFmt w:val="bullet"/>
+      <w:lvlText w:val=""/>
+      <w:lvlJc w:val="left"/>
+      <w:pPr>
+        <w:tabs>
+          <w:tab w:val="num" w:pos="3600"/>
+        </w:tabs>
+        <w:ind w:left="3600" w:hanging="360"/>
+      </w:pPr>
+      <w:rPr>
+        <w:rFonts w:ascii="Wingdings" w:hAnsi="Wingdings" w:hint="default"/>
+        <w:sz w:val="20"/>
+      </w:rPr>
+    </w:lvl>
+    <w:lvl w:ilvl="5" w:tentative="1">
+      <w:start w:val="1"/>
+      <w:numFmt w:val="bullet"/>
+      <w:lvlText w:val=""/>
+      <w:lvlJc w:val="left"/>
+      <w:pPr>
+        <w:tabs>
+          <w:tab w:val="num" w:pos="4320"/>
+        </w:tabs>
+        <w:ind w:left="4320" w:hanging="360"/>
+      </w:pPr>
+      <w:rPr>
+        <w:rFonts w:ascii="Wingdings" w:hAnsi="Wingdings" w:hint="default"/>
+        <w:sz w:val="20"/>
+      </w:rPr>
+    </w:lvl>
+    <w:lvl w:ilvl="6" w:tentative="1">
+      <w:start w:val="1"/>
+      <w:numFmt w:val="bullet"/>
+      <w:lvlText w:val=""/>
+      <w:lvlJc w:val="left"/>
+      <w:pPr>
+        <w:tabs>
+          <w:tab w:val="num" w:pos="5040"/>
+        </w:tabs>
+        <w:ind w:left="5040" w:hanging="360"/>
+      </w:pPr>
+      <w:rPr>
+        <w:rFonts w:ascii="Wingdings" w:hAnsi="Wingdings" w:hint="default"/>
+        <w:sz w:val="20"/>
+      </w:rPr>
+    </w:lvl>
+    <w:lvl w:ilvl="7" w:tentative="1">
+      <w:start w:val="1"/>
+      <w:numFmt w:val="bullet"/>
+      <w:lvlText w:val=""/>
+      <w:lvlJc w:val="left"/>
+      <w:pPr>
+        <w:tabs>
+          <w:tab w:val="num" w:pos="5760"/>
+        </w:tabs>
+        <w:ind w:left="5760" w:hanging="360"/>
+      </w:pPr>
+      <w:rPr>
+        <w:rFonts w:ascii="Wingdings" w:hAnsi="Wingdings" w:hint="default"/>
+        <w:sz w:val="20"/>
+      </w:rPr>
+    </w:lvl>
+    <w:lvl w:ilvl="8" w:tentative="1">
+      <w:start w:val="1"/>
+      <w:numFmt w:val="bullet"/>
+      <w:lvlText w:val=""/>
+      <w:lvlJc w:val="left"/>
+      <w:pPr>
+        <w:tabs>
+          <w:tab w:val="num" w:pos="6480"/>
+        </w:tabs>
+        <w:ind w:left="6480" w:hanging="360"/>
+      </w:pPr>
+      <w:rPr>
+        <w:rFonts w:ascii="Wingdings" w:hAnsi="Wingdings" w:hint="default"/>
+        <w:sz w:val="20"/>
+      </w:rPr>
+    </w:lvl>
+  </w:abstractNum>
+  <w:abstractNum w:abstractNumId="2" w15:restartNumberingAfterBreak="0">
     <w:nsid w:val="02EC365B"/>
     <w:multiLevelType w:val="multilevel"/>
     <w:tmpl w:val="F7C28024"/>
@@ -1204,7 +2124,7 @@
       </w:rPr>
     </w:lvl>
   </w:abstractNum>
-  <w:abstractNum w:abstractNumId="2" w15:restartNumberingAfterBreak="0">
+  <w:abstractNum w:abstractNumId="3" w15:restartNumberingAfterBreak="0">
     <w:nsid w:val="1ECC274F"/>
     <w:multiLevelType w:val="multilevel"/>
     <w:tmpl w:val="829869EE"/>
@@ -1353,7 +2273,120 @@
       </w:rPr>
     </w:lvl>
   </w:abstractNum>
-  <w:abstractNum w:abstractNumId="3" w15:restartNumberingAfterBreak="0">
+  <w:abstractNum w:abstractNumId="4" w15:restartNumberingAfterBreak="0">
+    <w:nsid w:val="2B120997"/>
+    <w:multiLevelType w:val="multilevel"/>
+    <w:tmpl w:val="0D584A5A"/>
+    <w:lvl w:ilvl="0">
+      <w:start w:val="1"/>
+      <w:numFmt w:val="decimal"/>
+      <w:lvlText w:val="%1."/>
+      <w:lvlJc w:val="left"/>
+      <w:pPr>
+        <w:tabs>
+          <w:tab w:val="num" w:pos="720"/>
+        </w:tabs>
+        <w:ind w:left="720" w:hanging="360"/>
+      </w:pPr>
+    </w:lvl>
+    <w:lvl w:ilvl="1" w:tentative="1">
+      <w:start w:val="1"/>
+      <w:numFmt w:val="decimal"/>
+      <w:lvlText w:val="%2."/>
+      <w:lvlJc w:val="left"/>
+      <w:pPr>
+        <w:tabs>
+          <w:tab w:val="num" w:pos="1440"/>
+        </w:tabs>
+        <w:ind w:left="1440" w:hanging="360"/>
+      </w:pPr>
+    </w:lvl>
+    <w:lvl w:ilvl="2" w:tentative="1">
+      <w:start w:val="1"/>
+      <w:numFmt w:val="decimal"/>
+      <w:lvlText w:val="%3."/>
+      <w:lvlJc w:val="left"/>
+      <w:pPr>
+        <w:tabs>
+          <w:tab w:val="num" w:pos="2160"/>
+        </w:tabs>
+        <w:ind w:left="2160" w:hanging="360"/>
+      </w:pPr>
+    </w:lvl>
+    <w:lvl w:ilvl="3" w:tentative="1">
+      <w:start w:val="1"/>
+      <w:numFmt w:val="decimal"/>
+      <w:lvlText w:val="%4."/>
+      <w:lvlJc w:val="left"/>
+      <w:pPr>
+        <w:tabs>
+          <w:tab w:val="num" w:pos="2880"/>
+        </w:tabs>
+        <w:ind w:left="2880" w:hanging="360"/>
+      </w:pPr>
+    </w:lvl>
+    <w:lvl w:ilvl="4" w:tentative="1">
+      <w:start w:val="1"/>
+      <w:numFmt w:val="decimal"/>
+      <w:lvlText w:val="%5."/>
+      <w:lvlJc w:val="left"/>
+      <w:pPr>
+        <w:tabs>
+          <w:tab w:val="num" w:pos="3600"/>
+        </w:tabs>
+        <w:ind w:left="3600" w:hanging="360"/>
+      </w:pPr>
+    </w:lvl>
+    <w:lvl w:ilvl="5" w:tentative="1">
+      <w:start w:val="1"/>
+      <w:numFmt w:val="decimal"/>
+      <w:lvlText w:val="%6."/>
+      <w:lvlJc w:val="left"/>
+      <w:pPr>
+        <w:tabs>
+          <w:tab w:val="num" w:pos="4320"/>
+        </w:tabs>
+        <w:ind w:left="4320" w:hanging="360"/>
+      </w:pPr>
+    </w:lvl>
+    <w:lvl w:ilvl="6" w:tentative="1">
+      <w:start w:val="1"/>
+      <w:numFmt w:val="decimal"/>
+      <w:lvlText w:val="%7."/>
+      <w:lvlJc w:val="left"/>
+      <w:pPr>
+        <w:tabs>
+          <w:tab w:val="num" w:pos="5040"/>
+        </w:tabs>
+        <w:ind w:left="5040" w:hanging="360"/>
+      </w:pPr>
+    </w:lvl>
+    <w:lvl w:ilvl="7" w:tentative="1">
+      <w:start w:val="1"/>
+      <w:numFmt w:val="decimal"/>
+      <w:lvlText w:val="%8."/>
+      <w:lvlJc w:val="left"/>
+      <w:pPr>
+        <w:tabs>
+          <w:tab w:val="num" w:pos="5760"/>
+        </w:tabs>
+        <w:ind w:left="5760" w:hanging="360"/>
+      </w:pPr>
+    </w:lvl>
+    <w:lvl w:ilvl="8" w:tentative="1">
+      <w:start w:val="1"/>
+      <w:numFmt w:val="decimal"/>
+      <w:lvlText w:val="%9."/>
+      <w:lvlJc w:val="left"/>
+      <w:pPr>
+        <w:tabs>
+          <w:tab w:val="num" w:pos="6480"/>
+        </w:tabs>
+        <w:ind w:left="6480" w:hanging="360"/>
+      </w:pPr>
+    </w:lvl>
+  </w:abstractNum>
+  <w:abstractNum w:abstractNumId="5" w15:restartNumberingAfterBreak="0">
     <w:nsid w:val="2F811AEA"/>
     <w:multiLevelType w:val="multilevel"/>
     <w:tmpl w:val="7CCACBF8"/>
@@ -1502,7 +2535,7 @@
       </w:rPr>
     </w:lvl>
   </w:abstractNum>
-  <w:abstractNum w:abstractNumId="4" w15:restartNumberingAfterBreak="0">
+  <w:abstractNum w:abstractNumId="6" w15:restartNumberingAfterBreak="0">
     <w:nsid w:val="366D3938"/>
     <w:multiLevelType w:val="multilevel"/>
     <w:tmpl w:val="8B7A68DA"/>
@@ -1651,7 +2684,7 @@
       </w:rPr>
     </w:lvl>
   </w:abstractNum>
-  <w:abstractNum w:abstractNumId="5" w15:restartNumberingAfterBreak="0">
+  <w:abstractNum w:abstractNumId="7" w15:restartNumberingAfterBreak="0">
     <w:nsid w:val="37FB693A"/>
     <w:multiLevelType w:val="multilevel"/>
     <w:tmpl w:val="43EAF136"/>
@@ -1796,7 +2829,120 @@
       </w:rPr>
     </w:lvl>
   </w:abstractNum>
-  <w:abstractNum w:abstractNumId="6" w15:restartNumberingAfterBreak="0">
+  <w:abstractNum w:abstractNumId="8" w15:restartNumberingAfterBreak="0">
+    <w:nsid w:val="394F524F"/>
+    <w:multiLevelType w:val="multilevel"/>
+    <w:tmpl w:val="C2E2EBA8"/>
+    <w:lvl w:ilvl="0">
+      <w:start w:val="1"/>
+      <w:numFmt w:val="decimal"/>
+      <w:lvlText w:val="%1."/>
+      <w:lvlJc w:val="left"/>
+      <w:pPr>
+        <w:tabs>
+          <w:tab w:val="num" w:pos="720"/>
+        </w:tabs>
+        <w:ind w:left="720" w:hanging="360"/>
+      </w:pPr>
+    </w:lvl>
+    <w:lvl w:ilvl="1" w:tentative="1">
+      <w:start w:val="1"/>
+      <w:numFmt w:val="decimal"/>
+      <w:lvlText w:val="%2."/>
+      <w:lvlJc w:val="left"/>
+      <w:pPr>
+        <w:tabs>
+          <w:tab w:val="num" w:pos="1440"/>
+        </w:tabs>
+        <w:ind w:left="1440" w:hanging="360"/>
+      </w:pPr>
+    </w:lvl>
+    <w:lvl w:ilvl="2" w:tentative="1">
+      <w:start w:val="1"/>
+      <w:numFmt w:val="decimal"/>
+      <w:lvlText w:val="%3."/>
+      <w:lvlJc w:val="left"/>
+      <w:pPr>
+        <w:tabs>
+          <w:tab w:val="num" w:pos="2160"/>
+        </w:tabs>
+        <w:ind w:left="2160" w:hanging="360"/>
+      </w:pPr>
+    </w:lvl>
+    <w:lvl w:ilvl="3" w:tentative="1">
+      <w:start w:val="1"/>
+      <w:numFmt w:val="decimal"/>
+      <w:lvlText w:val="%4."/>
+      <w:lvlJc w:val="left"/>
+      <w:pPr>
+        <w:tabs>
+          <w:tab w:val="num" w:pos="2880"/>
+        </w:tabs>
+        <w:ind w:left="2880" w:hanging="360"/>
+      </w:pPr>
+    </w:lvl>
+    <w:lvl w:ilvl="4" w:tentative="1">
+      <w:start w:val="1"/>
+      <w:numFmt w:val="decimal"/>
+      <w:lvlText w:val="%5."/>
+      <w:lvlJc w:val="left"/>
+      <w:pPr>
+        <w:tabs>
+          <w:tab w:val="num" w:pos="3600"/>
+        </w:tabs>
+        <w:ind w:left="3600" w:hanging="360"/>
+      </w:pPr>
+    </w:lvl>
+    <w:lvl w:ilvl="5" w:tentative="1">
+      <w:start w:val="1"/>
+      <w:numFmt w:val="decimal"/>
+      <w:lvlText w:val="%6."/>
+      <w:lvlJc w:val="left"/>
+      <w:pPr>
+        <w:tabs>
+          <w:tab w:val="num" w:pos="4320"/>
+        </w:tabs>
+        <w:ind w:left="4320" w:hanging="360"/>
+      </w:pPr>
+    </w:lvl>
+    <w:lvl w:ilvl="6" w:tentative="1">
+      <w:start w:val="1"/>
+      <w:numFmt w:val="decimal"/>
+      <w:lvlText w:val="%7."/>
+      <w:lvlJc w:val="left"/>
+      <w:pPr>
+        <w:tabs>
+          <w:tab w:val="num" w:pos="5040"/>
+        </w:tabs>
+        <w:ind w:left="5040" w:hanging="360"/>
+      </w:pPr>
+    </w:lvl>
+    <w:lvl w:ilvl="7" w:tentative="1">
+      <w:start w:val="1"/>
+      <w:numFmt w:val="decimal"/>
+      <w:lvlText w:val="%8."/>
+      <w:lvlJc w:val="left"/>
+      <w:pPr>
+        <w:tabs>
+          <w:tab w:val="num" w:pos="5760"/>
+        </w:tabs>
+        <w:ind w:left="5760" w:hanging="360"/>
+      </w:pPr>
+    </w:lvl>
+    <w:lvl w:ilvl="8" w:tentative="1">
+      <w:start w:val="1"/>
+      <w:numFmt w:val="decimal"/>
+      <w:lvlText w:val="%9."/>
+      <w:lvlJc w:val="left"/>
+      <w:pPr>
+        <w:tabs>
+          <w:tab w:val="num" w:pos="6480"/>
+        </w:tabs>
+        <w:ind w:left="6480" w:hanging="360"/>
+      </w:pPr>
+    </w:lvl>
+  </w:abstractNum>
+  <w:abstractNum w:abstractNumId="9" w15:restartNumberingAfterBreak="0">
     <w:nsid w:val="4BD572EB"/>
     <w:multiLevelType w:val="multilevel"/>
     <w:tmpl w:val="D6505E14"/>
@@ -1945,7 +3091,7 @@
       </w:rPr>
     </w:lvl>
   </w:abstractNum>
-  <w:abstractNum w:abstractNumId="7" w15:restartNumberingAfterBreak="0">
+  <w:abstractNum w:abstractNumId="10" w15:restartNumberingAfterBreak="0">
     <w:nsid w:val="4F34510F"/>
     <w:multiLevelType w:val="multilevel"/>
     <w:tmpl w:val="DD40A2A6"/>
@@ -2090,7 +3236,7 @@
       </w:rPr>
     </w:lvl>
   </w:abstractNum>
-  <w:abstractNum w:abstractNumId="8" w15:restartNumberingAfterBreak="0">
+  <w:abstractNum w:abstractNumId="11" w15:restartNumberingAfterBreak="0">
     <w:nsid w:val="5E8A2C02"/>
     <w:multiLevelType w:val="multilevel"/>
     <w:tmpl w:val="F08AA198"/>
@@ -2239,7 +3385,7 @@
       </w:rPr>
     </w:lvl>
   </w:abstractNum>
-  <w:abstractNum w:abstractNumId="9" w15:restartNumberingAfterBreak="0">
+  <w:abstractNum w:abstractNumId="12" w15:restartNumberingAfterBreak="0">
     <w:nsid w:val="5FBB4F9E"/>
     <w:multiLevelType w:val="multilevel"/>
     <w:tmpl w:val="3022E18E"/>
@@ -2388,7 +3534,7 @@
       </w:rPr>
     </w:lvl>
   </w:abstractNum>
-  <w:abstractNum w:abstractNumId="10" w15:restartNumberingAfterBreak="0">
+  <w:abstractNum w:abstractNumId="13" w15:restartNumberingAfterBreak="0">
     <w:nsid w:val="73293FE0"/>
     <w:multiLevelType w:val="multilevel"/>
     <w:tmpl w:val="8F620C8E"/>
@@ -2537,7 +3683,7 @@
       </w:rPr>
     </w:lvl>
   </w:abstractNum>
-  <w:abstractNum w:abstractNumId="11" w15:restartNumberingAfterBreak="0">
+  <w:abstractNum w:abstractNumId="14" w15:restartNumberingAfterBreak="0">
     <w:nsid w:val="788A1B0A"/>
     <w:multiLevelType w:val="multilevel"/>
     <w:tmpl w:val="0A00F820"/>
@@ -2687,40 +3833,49 @@
     </w:lvl>
   </w:abstractNum>
   <w:num w:numId="1" w16cid:durableId="296304124">
+    <w:abstractNumId w:val="13"/>
+  </w:num>
+  <w:num w:numId="2" w16cid:durableId="2063089493">
+    <w:abstractNumId w:val="11"/>
+  </w:num>
+  <w:num w:numId="3" w16cid:durableId="408428686">
+    <w:abstractNumId w:val="3"/>
+  </w:num>
+  <w:num w:numId="4" w16cid:durableId="2000571516">
+    <w:abstractNumId w:val="6"/>
+  </w:num>
+  <w:num w:numId="5" w16cid:durableId="279606933">
     <w:abstractNumId w:val="10"/>
   </w:num>
-  <w:num w:numId="2" w16cid:durableId="2063089493">
-    <w:abstractNumId w:val="8"/>
-  </w:num>
-  <w:num w:numId="3" w16cid:durableId="408428686">
-    <w:abstractNumId w:val="2"/>
-  </w:num>
-  <w:num w:numId="4" w16cid:durableId="2000571516">
-    <w:abstractNumId w:val="4"/>
-  </w:num>
-  <w:num w:numId="5" w16cid:durableId="279606933">
-    <w:abstractNumId w:val="7"/>
-  </w:num>
   <w:num w:numId="6" w16cid:durableId="1024795090">
-    <w:abstractNumId w:val="11"/>
+    <w:abstractNumId w:val="14"/>
   </w:num>
   <w:num w:numId="7" w16cid:durableId="1006900530">
-    <w:abstractNumId w:val="3"/>
+    <w:abstractNumId w:val="5"/>
   </w:num>
   <w:num w:numId="8" w16cid:durableId="1839148836">
     <w:abstractNumId w:val="0"/>
   </w:num>
   <w:num w:numId="9" w16cid:durableId="1155803292">
-    <w:abstractNumId w:val="6"/>
+    <w:abstractNumId w:val="9"/>
   </w:num>
   <w:num w:numId="10" w16cid:durableId="877743601">
-    <w:abstractNumId w:val="5"/>
+    <w:abstractNumId w:val="7"/>
   </w:num>
   <w:num w:numId="11" w16cid:durableId="1333096917">
-    <w:abstractNumId w:val="9"/>
+    <w:abstractNumId w:val="12"/>
   </w:num>
   <w:num w:numId="12" w16cid:durableId="875196419">
+    <w:abstractNumId w:val="2"/>
+  </w:num>
+  <w:num w:numId="13" w16cid:durableId="1851335876">
     <w:abstractNumId w:val="1"/>
+  </w:num>
+  <w:num w:numId="14" w16cid:durableId="370227277">
+    <w:abstractNumId w:val="8"/>
+  </w:num>
+  <w:num w:numId="15" w16cid:durableId="1695496085">
+    <w:abstractNumId w:val="4"/>
   </w:num>
 </w:numbering>
 </file>

</xml_diff>